<commit_message>
uppdaterat arkitekturprinciper i beslutsunderlag sekretess
</commit_message>
<xml_diff>
--- a/Beslutsmatriser/Beslutsmatris Sekretessflagga.docx
+++ b/Beslutsmatriser/Beslutsmatris Sekretessflagga.docx
@@ -55,101 +55,23 @@
       </w:r>
     </w:p>
     <w:p>
-      <w:pPr>
-        <w:rPr>
-          <w:lang w:val="en-GB"/>
-        </w:rPr>
-      </w:pPr>
-      <w:proofErr w:type="spellStart"/>
       <w:r>
-        <w:rPr>
-          <w:lang w:val="en-GB"/>
-        </w:rPr>
-        <w:t>Enbart</w:t>
-      </w:r>
-      <w:proofErr w:type="spellEnd"/>
-      <w:r>
-        <w:rPr>
-          <w:lang w:val="en-GB"/>
-        </w:rPr>
-        <w:t xml:space="preserve"> </w:t>
-      </w:r>
-      <w:proofErr w:type="spellStart"/>
-      <w:r>
-        <w:rPr>
-          <w:lang w:val="en-GB"/>
-        </w:rPr>
-        <w:t>koden</w:t>
-      </w:r>
-      <w:proofErr w:type="spellEnd"/>
-      <w:r>
-        <w:rPr>
-          <w:lang w:val="en-GB"/>
-        </w:rPr>
-        <w:t xml:space="preserve"> DEMO </w:t>
-      </w:r>
-      <w:proofErr w:type="spellStart"/>
-      <w:r>
-        <w:rPr>
-          <w:lang w:val="en-GB"/>
-        </w:rPr>
-        <w:t>i</w:t>
-      </w:r>
-      <w:proofErr w:type="spellEnd"/>
-      <w:r>
-        <w:rPr>
-          <w:lang w:val="en-GB"/>
-        </w:rPr>
-        <w:t xml:space="preserve"> </w:t>
-      </w:r>
-      <w:proofErr w:type="spellStart"/>
-      <w:r>
-        <w:rPr>
-          <w:lang w:val="en-GB"/>
-        </w:rPr>
-        <w:t>fältet</w:t>
-      </w:r>
-      <w:proofErr w:type="spellEnd"/>
-      <w:r>
-        <w:rPr>
-          <w:lang w:val="en-GB"/>
-        </w:rPr>
-        <w:t xml:space="preserve"> </w:t>
+        <w:t xml:space="preserve">Enbart koden DEMO i fältet </w:t>
       </w:r>
       <w:proofErr w:type="spellStart"/>
       <w:proofErr w:type="gramStart"/>
       <w:r>
-        <w:rPr>
-          <w:lang w:val="en-GB"/>
-        </w:rPr>
         <w:t>meta.security</w:t>
       </w:r>
       <w:proofErr w:type="gramEnd"/>
       <w:r>
-        <w:rPr>
-          <w:lang w:val="en-GB"/>
-        </w:rPr>
         <w:t>.code</w:t>
       </w:r>
       <w:proofErr w:type="spellEnd"/>
       <w:r>
-        <w:rPr>
-          <w:lang w:val="en-GB"/>
-        </w:rPr>
-        <w:t xml:space="preserve"> </w:t>
+        <w:t xml:space="preserve"> används</w:t>
       </w:r>
-      <w:proofErr w:type="spellStart"/>
       <w:r>
-        <w:rPr>
-          <w:lang w:val="en-GB"/>
-        </w:rPr>
-        <w:t>används</w:t>
-      </w:r>
-      <w:proofErr w:type="spellEnd"/>
-      <w:r>
-        <w:rPr>
-          <w:lang w:val="en-GB"/>
-        </w:rPr>
         <w:t>.</w:t>
       </w:r>
     </w:p>
@@ -189,13 +111,7 @@
     </w:p>
     <w:p>
       <w:r>
-        <w:t xml:space="preserve">Enbart </w:t>
-      </w:r>
-      <w:r>
-        <w:t>en särskilt framtagen extension för att beskriva att DEMO ”betyder” skyddade personuppgifter enligt Skatteverkets definition</w:t>
-      </w:r>
-      <w:r>
-        <w:t xml:space="preserve"> används.</w:t>
+        <w:t>Enbart en särskilt framtagen extension för att beskriva att DEMO ”betyder” skyddade personuppgifter enligt Skatteverkets definition används.</w:t>
       </w:r>
     </w:p>
     <w:p>
@@ -212,8 +128,15 @@
       </w:r>
     </w:p>
     <w:p>
+      <w:pPr>
+        <w:pStyle w:val="Liststycke"/>
+        <w:numPr>
+          <w:ilvl w:val="0"/>
+          <w:numId w:val="17"/>
+        </w:numPr>
+      </w:pPr>
       <w:r>
-        <w:t>Exempelvis…</w:t>
+        <w:t>Minimera risk för att data går förlorad i kommunikationen</w:t>
       </w:r>
     </w:p>
     <w:p>
@@ -221,11 +144,11 @@
         <w:pStyle w:val="Liststycke"/>
         <w:numPr>
           <w:ilvl w:val="0"/>
-          <w:numId w:val="13"/>
+          <w:numId w:val="17"/>
         </w:numPr>
       </w:pPr>
       <w:r>
-        <w:t>Följsamhet till FHIR-standard</w:t>
+        <w:t>Minimera risk för att semantisk betydelse går förlorad i kommunikationen</w:t>
       </w:r>
     </w:p>
     <w:p>
@@ -233,19 +156,25 @@
         <w:pStyle w:val="Liststycke"/>
         <w:numPr>
           <w:ilvl w:val="0"/>
-          <w:numId w:val="13"/>
+          <w:numId w:val="17"/>
         </w:numPr>
       </w:pPr>
       <w:r>
-        <w:t xml:space="preserve">Följsamhet till best </w:t>
+        <w:t>Semantiskt korrekt</w:t>
       </w:r>
-      <w:proofErr w:type="spellStart"/>
+      <w:bookmarkStart w:id="0" w:name="_GoBack"/>
+      <w:bookmarkEnd w:id="0"/>
+    </w:p>
+    <w:p>
+      <w:pPr>
+        <w:pStyle w:val="Liststycke"/>
+        <w:numPr>
+          <w:ilvl w:val="0"/>
+          <w:numId w:val="17"/>
+        </w:numPr>
+      </w:pPr>
       <w:r>
-        <w:t>practice</w:t>
-      </w:r>
-      <w:proofErr w:type="spellEnd"/>
-      <w:r>
-        <w:t xml:space="preserve"> inom FHIR</w:t>
+        <w:t>Tydlighet</w:t>
       </w:r>
     </w:p>
     <w:p>
@@ -253,14 +182,11 @@
         <w:pStyle w:val="Liststycke"/>
         <w:numPr>
           <w:ilvl w:val="0"/>
-          <w:numId w:val="13"/>
+          <w:numId w:val="17"/>
         </w:numPr>
       </w:pPr>
       <w:r>
-        <w:t xml:space="preserve">Låg </w:t>
-      </w:r>
-      <w:r>
-        <w:t>komplexitet ur ett implementationsperspektiv</w:t>
+        <w:t>Låg komplexitet</w:t>
       </w:r>
     </w:p>
     <w:p>
@@ -268,14 +194,21 @@
         <w:pStyle w:val="Liststycke"/>
         <w:numPr>
           <w:ilvl w:val="0"/>
-          <w:numId w:val="13"/>
+          <w:numId w:val="17"/>
         </w:numPr>
       </w:pPr>
       <w:r>
-        <w:t>Semantisk</w:t>
+        <w:t xml:space="preserve">Följer </w:t>
       </w:r>
+      <w:proofErr w:type="spellStart"/>
+      <w:proofErr w:type="gramStart"/>
       <w:r>
-        <w:t xml:space="preserve"> korrekthet</w:t>
+        <w:t>FHIRs</w:t>
+      </w:r>
+      <w:proofErr w:type="spellEnd"/>
+      <w:proofErr w:type="gramEnd"/>
+      <w:r>
+        <w:t xml:space="preserve"> befintliga mönster</w:t>
       </w:r>
     </w:p>
     <w:p>
@@ -283,14 +216,11 @@
         <w:pStyle w:val="Liststycke"/>
         <w:numPr>
           <w:ilvl w:val="0"/>
-          <w:numId w:val="13"/>
+          <w:numId w:val="17"/>
         </w:numPr>
       </w:pPr>
       <w:r>
-        <w:t>Lik</w:t>
-      </w:r>
-      <w:r>
-        <w:t>formighet med relevanta standarder</w:t>
+        <w:t>Överensstämmer internationell modell</w:t>
       </w:r>
     </w:p>
     <w:p>
@@ -298,19 +228,12 @@
         <w:pStyle w:val="Liststycke"/>
         <w:numPr>
           <w:ilvl w:val="0"/>
-          <w:numId w:val="13"/>
+          <w:numId w:val="17"/>
         </w:numPr>
       </w:pPr>
-    </w:p>
-    <w:p>
-      <w:pPr>
-        <w:pStyle w:val="Liststycke"/>
-        <w:numPr>
-          <w:ilvl w:val="0"/>
-          <w:numId w:val="0"/>
-        </w:numPr>
-        <w:ind w:left="720"/>
-      </w:pPr>
+      <w:r>
+        <w:t>Överensstämmer nordisk modell</w:t>
+      </w:r>
     </w:p>
     <w:p>
       <w:pPr>
@@ -546,10 +469,7 @@
             <w:tcW w:w="761" w:type="dxa"/>
             <w:shd w:val="clear" w:color="auto" w:fill="92D050"/>
           </w:tcPr>
-          <w:p>
-            <w:bookmarkStart w:id="0" w:name="_GoBack"/>
-            <w:bookmarkEnd w:id="0"/>
-          </w:p>
+          <w:p/>
         </w:tc>
         <w:tc>
           <w:tcPr>
@@ -2129,6 +2049,119 @@
     </w:lvl>
   </w:abstractNum>
   <w:abstractNum w:abstractNumId="9" w15:restartNumberingAfterBreak="0">
+    <w:nsid w:val="33E76C5F"/>
+    <w:multiLevelType w:val="hybridMultilevel"/>
+    <w:tmpl w:val="68CCB650"/>
+    <w:lvl w:ilvl="0" w:tplc="041D0001">
+      <w:start w:val="1"/>
+      <w:numFmt w:val="bullet"/>
+      <w:lvlText w:val=""/>
+      <w:lvlJc w:val="left"/>
+      <w:pPr>
+        <w:ind w:left="720" w:hanging="360"/>
+      </w:pPr>
+      <w:rPr>
+        <w:rFonts w:ascii="Symbol" w:hAnsi="Symbol" w:hint="default"/>
+      </w:rPr>
+    </w:lvl>
+    <w:lvl w:ilvl="1" w:tplc="041D0003" w:tentative="1">
+      <w:start w:val="1"/>
+      <w:numFmt w:val="bullet"/>
+      <w:lvlText w:val="o"/>
+      <w:lvlJc w:val="left"/>
+      <w:pPr>
+        <w:ind w:left="1440" w:hanging="360"/>
+      </w:pPr>
+      <w:rPr>
+        <w:rFonts w:ascii="Courier New" w:hAnsi="Courier New" w:cs="Courier New" w:hint="default"/>
+      </w:rPr>
+    </w:lvl>
+    <w:lvl w:ilvl="2" w:tplc="041D0005" w:tentative="1">
+      <w:start w:val="1"/>
+      <w:numFmt w:val="bullet"/>
+      <w:lvlText w:val=""/>
+      <w:lvlJc w:val="left"/>
+      <w:pPr>
+        <w:ind w:left="2160" w:hanging="360"/>
+      </w:pPr>
+      <w:rPr>
+        <w:rFonts w:ascii="Wingdings" w:hAnsi="Wingdings" w:hint="default"/>
+      </w:rPr>
+    </w:lvl>
+    <w:lvl w:ilvl="3" w:tplc="041D0001" w:tentative="1">
+      <w:start w:val="1"/>
+      <w:numFmt w:val="bullet"/>
+      <w:lvlText w:val=""/>
+      <w:lvlJc w:val="left"/>
+      <w:pPr>
+        <w:ind w:left="2880" w:hanging="360"/>
+      </w:pPr>
+      <w:rPr>
+        <w:rFonts w:ascii="Symbol" w:hAnsi="Symbol" w:hint="default"/>
+      </w:rPr>
+    </w:lvl>
+    <w:lvl w:ilvl="4" w:tplc="041D0003" w:tentative="1">
+      <w:start w:val="1"/>
+      <w:numFmt w:val="bullet"/>
+      <w:lvlText w:val="o"/>
+      <w:lvlJc w:val="left"/>
+      <w:pPr>
+        <w:ind w:left="3600" w:hanging="360"/>
+      </w:pPr>
+      <w:rPr>
+        <w:rFonts w:ascii="Courier New" w:hAnsi="Courier New" w:cs="Courier New" w:hint="default"/>
+      </w:rPr>
+    </w:lvl>
+    <w:lvl w:ilvl="5" w:tplc="041D0005" w:tentative="1">
+      <w:start w:val="1"/>
+      <w:numFmt w:val="bullet"/>
+      <w:lvlText w:val=""/>
+      <w:lvlJc w:val="left"/>
+      <w:pPr>
+        <w:ind w:left="4320" w:hanging="360"/>
+      </w:pPr>
+      <w:rPr>
+        <w:rFonts w:ascii="Wingdings" w:hAnsi="Wingdings" w:hint="default"/>
+      </w:rPr>
+    </w:lvl>
+    <w:lvl w:ilvl="6" w:tplc="041D0001" w:tentative="1">
+      <w:start w:val="1"/>
+      <w:numFmt w:val="bullet"/>
+      <w:lvlText w:val=""/>
+      <w:lvlJc w:val="left"/>
+      <w:pPr>
+        <w:ind w:left="5040" w:hanging="360"/>
+      </w:pPr>
+      <w:rPr>
+        <w:rFonts w:ascii="Symbol" w:hAnsi="Symbol" w:hint="default"/>
+      </w:rPr>
+    </w:lvl>
+    <w:lvl w:ilvl="7" w:tplc="041D0003" w:tentative="1">
+      <w:start w:val="1"/>
+      <w:numFmt w:val="bullet"/>
+      <w:lvlText w:val="o"/>
+      <w:lvlJc w:val="left"/>
+      <w:pPr>
+        <w:ind w:left="5760" w:hanging="360"/>
+      </w:pPr>
+      <w:rPr>
+        <w:rFonts w:ascii="Courier New" w:hAnsi="Courier New" w:cs="Courier New" w:hint="default"/>
+      </w:rPr>
+    </w:lvl>
+    <w:lvl w:ilvl="8" w:tplc="041D0005" w:tentative="1">
+      <w:start w:val="1"/>
+      <w:numFmt w:val="bullet"/>
+      <w:lvlText w:val=""/>
+      <w:lvlJc w:val="left"/>
+      <w:pPr>
+        <w:ind w:left="6480" w:hanging="360"/>
+      </w:pPr>
+      <w:rPr>
+        <w:rFonts w:ascii="Wingdings" w:hAnsi="Wingdings" w:hint="default"/>
+      </w:rPr>
+    </w:lvl>
+  </w:abstractNum>
+  <w:abstractNum w:abstractNumId="10" w15:restartNumberingAfterBreak="0">
     <w:nsid w:val="377E0E69"/>
     <w:multiLevelType w:val="hybridMultilevel"/>
     <w:tmpl w:val="07A6BF4E"/>
@@ -2241,7 +2274,7 @@
       </w:rPr>
     </w:lvl>
   </w:abstractNum>
-  <w:abstractNum w:abstractNumId="10" w15:restartNumberingAfterBreak="0">
+  <w:abstractNum w:abstractNumId="11" w15:restartNumberingAfterBreak="0">
     <w:nsid w:val="420B63C8"/>
     <w:multiLevelType w:val="multilevel"/>
     <w:tmpl w:val="B8C62BA4"/>
@@ -2359,7 +2392,7 @@
       </w:rPr>
     </w:lvl>
   </w:abstractNum>
-  <w:abstractNum w:abstractNumId="11" w15:restartNumberingAfterBreak="0">
+  <w:abstractNum w:abstractNumId="12" w15:restartNumberingAfterBreak="0">
     <w:nsid w:val="48594CA3"/>
     <w:multiLevelType w:val="multilevel"/>
     <w:tmpl w:val="B7500B70"/>
@@ -2472,7 +2505,7 @@
       </w:rPr>
     </w:lvl>
   </w:abstractNum>
-  <w:abstractNum w:abstractNumId="12" w15:restartNumberingAfterBreak="0">
+  <w:abstractNum w:abstractNumId="13" w15:restartNumberingAfterBreak="0">
     <w:nsid w:val="519C04A6"/>
     <w:multiLevelType w:val="hybridMultilevel"/>
     <w:tmpl w:val="21C84F50"/>
@@ -2585,7 +2618,7 @@
       </w:rPr>
     </w:lvl>
   </w:abstractNum>
-  <w:abstractNum w:abstractNumId="13" w15:restartNumberingAfterBreak="0">
+  <w:abstractNum w:abstractNumId="14" w15:restartNumberingAfterBreak="0">
     <w:nsid w:val="69A65A9B"/>
     <w:multiLevelType w:val="multilevel"/>
     <w:tmpl w:val="35BA98BE"/>
@@ -2698,7 +2731,7 @@
       </w:rPr>
     </w:lvl>
   </w:abstractNum>
-  <w:abstractNum w:abstractNumId="14" w15:restartNumberingAfterBreak="0">
+  <w:abstractNum w:abstractNumId="15" w15:restartNumberingAfterBreak="0">
     <w:nsid w:val="700A0CCF"/>
     <w:multiLevelType w:val="hybridMultilevel"/>
     <w:tmpl w:val="4022BCB4"/>
@@ -2811,7 +2844,7 @@
       </w:rPr>
     </w:lvl>
   </w:abstractNum>
-  <w:abstractNum w:abstractNumId="15" w15:restartNumberingAfterBreak="0">
+  <w:abstractNum w:abstractNumId="16" w15:restartNumberingAfterBreak="0">
     <w:nsid w:val="756B6DE7"/>
     <w:multiLevelType w:val="hybridMultilevel"/>
     <w:tmpl w:val="12B89DCE"/>
@@ -2928,7 +2961,7 @@
     <w:abstractNumId w:val="0"/>
   </w:num>
   <w:num w:numId="2">
-    <w:abstractNumId w:val="10"/>
+    <w:abstractNumId w:val="11"/>
   </w:num>
   <w:num w:numId="3">
     <w:abstractNumId w:val="6"/>
@@ -2943,10 +2976,10 @@
     <w:abstractNumId w:val="3"/>
   </w:num>
   <w:num w:numId="7">
-    <w:abstractNumId w:val="11"/>
+    <w:abstractNumId w:val="12"/>
   </w:num>
   <w:num w:numId="8">
-    <w:abstractNumId w:val="14"/>
+    <w:abstractNumId w:val="15"/>
   </w:num>
   <w:num w:numId="9">
     <w:abstractNumId w:val="7"/>
@@ -2955,22 +2988,25 @@
     <w:abstractNumId w:val="8"/>
   </w:num>
   <w:num w:numId="11">
-    <w:abstractNumId w:val="13"/>
+    <w:abstractNumId w:val="14"/>
   </w:num>
   <w:num w:numId="12">
     <w:abstractNumId w:val="4"/>
   </w:num>
   <w:num w:numId="13">
-    <w:abstractNumId w:val="12"/>
+    <w:abstractNumId w:val="13"/>
   </w:num>
   <w:num w:numId="14">
-    <w:abstractNumId w:val="9"/>
+    <w:abstractNumId w:val="10"/>
   </w:num>
   <w:num w:numId="15">
     <w:abstractNumId w:val="5"/>
   </w:num>
   <w:num w:numId="16">
-    <w:abstractNumId w:val="15"/>
+    <w:abstractNumId w:val="16"/>
+  </w:num>
+  <w:num w:numId="17">
+    <w:abstractNumId w:val="9"/>
   </w:num>
   <w:numIdMacAtCleanup w:val="4"/>
 </w:numbering>
@@ -5875,7 +5911,7 @@
 </file>
 
 <file path=customXml/itemProps1.xml><?xml version="1.0" encoding="utf-8"?>
-<ds:datastoreItem xmlns:ds="http://schemas.openxmlformats.org/officeDocument/2006/customXml" ds:itemID="{6B9AE0C2-8725-4067-AAA9-504C2A0060CE}">
+<ds:datastoreItem xmlns:ds="http://schemas.openxmlformats.org/officeDocument/2006/customXml" ds:itemID="{40C39D87-81BD-4FD0-9E77-D4DA864C35C8}">
   <ds:schemaRefs>
     <ds:schemaRef ds:uri="http://schemas.openxmlformats.org/officeDocument/2006/bibliography"/>
   </ds:schemaRefs>

</xml_diff>